<commit_message>
Podredba v osnovnata rabota
kaskadni sistemi
rezultati
ocenka
</commit_message>
<xml_diff>
--- a/@Глава_4_Резултати.docx
+++ b/@Глава_4_Резултати.docx
@@ -5,25 +5,11 @@
     <w:p>
       <w:pPr>
         <w:spacing w:line="360" w:lineRule="auto"/>
-        <w:rPr>
-          <w:sz w:val="28"/>
-          <w:szCs w:val="28"/>
-        </w:rPr>
-      </w:pPr>
-      <w:r>
-        <w:rPr>
-          <w:sz w:val="28"/>
-          <w:szCs w:val="28"/>
-        </w:rPr>
-        <w:t xml:space="preserve">На графиките са показани входните сигнали и измерените изходни </w:t>
-      </w:r>
-    </w:p>
-    <w:p>
-      <w:pPr>
-        <w:spacing w:line="360" w:lineRule="auto"/>
-        <w:rPr>
-          <w:sz w:val="28"/>
-          <w:szCs w:val="28"/>
+        <w:jc w:val="right"/>
+        <w:rPr>
+          <w:b/>
+          <w:sz w:val="36"/>
+          <w:szCs w:val="36"/>
         </w:rPr>
       </w:pPr>
       <w:r>
@@ -35,9 +21,9 @@
         </w:rPr>
         <w:drawing>
           <wp:inline distT="0" distB="0" distL="0" distR="0">
-            <wp:extent cx="5803265" cy="1638935"/>
-            <wp:effectExtent l="19050" t="0" r="6985" b="0"/>
-            <wp:docPr id="2" name="Picture 2" descr="C:\Users\switch\Desktop\rollin_vs_roll.jpg"/>
+            <wp:extent cx="5799789" cy="1982313"/>
+            <wp:effectExtent l="19050" t="0" r="0" b="0"/>
+            <wp:docPr id="1" name="Picture 0" descr="glava4.JPG"/>
             <wp:cNvGraphicFramePr>
               <a:graphicFrameLocks xmlns:a="http://schemas.openxmlformats.org/drawingml/2006/main" noChangeAspect="1"/>
             </wp:cNvGraphicFramePr>
@@ -45,33 +31,24 @@
               <a:graphicData uri="http://schemas.openxmlformats.org/drawingml/2006/picture">
                 <pic:pic xmlns:pic="http://schemas.openxmlformats.org/drawingml/2006/picture">
                   <pic:nvPicPr>
-                    <pic:cNvPr id="0" name="Picture 2" descr="C:\Users\switch\Desktop\rollin_vs_roll.jpg"/>
-                    <pic:cNvPicPr>
-                      <a:picLocks noChangeAspect="1" noChangeArrowheads="1"/>
-                    </pic:cNvPicPr>
+                    <pic:cNvPr id="0" name="glava4.JPG"/>
+                    <pic:cNvPicPr/>
                   </pic:nvPicPr>
                   <pic:blipFill>
                     <a:blip r:embed="rId4" cstate="print"/>
-                    <a:srcRect/>
+                    <a:srcRect l="2333" r="2219"/>
                     <a:stretch>
                       <a:fillRect/>
                     </a:stretch>
                   </pic:blipFill>
-                  <pic:spPr bwMode="auto">
+                  <pic:spPr>
                     <a:xfrm>
                       <a:off x="0" y="0"/>
-                      <a:ext cx="5803265" cy="1638935"/>
+                      <a:ext cx="5799789" cy="1982313"/>
                     </a:xfrm>
                     <a:prstGeom prst="rect">
                       <a:avLst/>
                     </a:prstGeom>
-                    <a:noFill/>
-                    <a:ln w="9525">
-                      <a:noFill/>
-                      <a:miter lim="800000"/>
-                      <a:headEnd/>
-                      <a:tailEnd/>
-                    </a:ln>
                   </pic:spPr>
                 </pic:pic>
               </a:graphicData>
@@ -81,15 +58,56 @@
       </w:r>
       <w:r>
         <w:rPr>
+          <w:b/>
+          <w:sz w:val="36"/>
+          <w:szCs w:val="36"/>
+        </w:rPr>
+        <w:t>Експерименти</w:t>
+      </w:r>
+    </w:p>
+    <w:p>
+      <w:pPr>
+        <w:spacing w:line="360" w:lineRule="auto"/>
+        <w:rPr>
+          <w:sz w:val="28"/>
+          <w:szCs w:val="28"/>
+        </w:rPr>
+      </w:pPr>
+      <w:r>
+        <w:rPr>
+          <w:sz w:val="28"/>
+          <w:szCs w:val="28"/>
+        </w:rPr>
+        <w:t xml:space="preserve">На графиките са показани входните сигнали и измерените изходни </w:t>
+      </w:r>
+    </w:p>
+    <w:p>
+      <w:pPr>
+        <w:spacing w:line="360" w:lineRule="auto"/>
+        <w:rPr>
+          <w:sz w:val="28"/>
+          <w:szCs w:val="28"/>
+        </w:rPr>
+      </w:pPr>
+      <w:r>
+        <w:rPr>
           <w:noProof/>
           <w:sz w:val="28"/>
           <w:szCs w:val="28"/>
           <w:lang w:eastAsia="bg-BG"/>
         </w:rPr>
         <w:drawing>
-          <wp:inline distT="0" distB="0" distL="0" distR="0">
-            <wp:extent cx="5803265" cy="1638935"/>
-            <wp:effectExtent l="19050" t="0" r="6985" b="0"/>
+          <wp:anchor distT="0" distB="0" distL="114300" distR="114300" simplePos="0" relativeHeight="251659264" behindDoc="0" locked="0" layoutInCell="1" allowOverlap="1">
+            <wp:simplePos x="0" y="0"/>
+            <wp:positionH relativeFrom="column">
+              <wp:posOffset>23495</wp:posOffset>
+            </wp:positionH>
+            <wp:positionV relativeFrom="paragraph">
+              <wp:posOffset>4004310</wp:posOffset>
+            </wp:positionV>
+            <wp:extent cx="5806440" cy="1638300"/>
+            <wp:effectExtent l="19050" t="0" r="3810" b="0"/>
+            <wp:wrapTopAndBottom/>
             <wp:docPr id="3" name="Picture 3" descr="C:\Users\switch\Desktop\pitchin_vs_pitch.jpg"/>
             <wp:cNvGraphicFramePr>
               <a:graphicFrameLocks xmlns:a="http://schemas.openxmlformats.org/drawingml/2006/main" noChangeAspect="1"/>
@@ -113,7 +131,7 @@
                   <pic:spPr bwMode="auto">
                     <a:xfrm>
                       <a:off x="0" y="0"/>
-                      <a:ext cx="5803265" cy="1638935"/>
+                      <a:ext cx="5806440" cy="1638300"/>
                     </a:xfrm>
                     <a:prstGeom prst="rect">
                       <a:avLst/>
@@ -129,9 +147,105 @@
                 </pic:pic>
               </a:graphicData>
             </a:graphic>
-          </wp:inline>
+          </wp:anchor>
         </w:drawing>
       </w:r>
+      <w:r>
+        <w:rPr>
+          <w:noProof/>
+          <w:sz w:val="28"/>
+          <w:szCs w:val="28"/>
+          <w:lang w:eastAsia="bg-BG"/>
+        </w:rPr>
+        <w:drawing>
+          <wp:anchor distT="0" distB="0" distL="114300" distR="114300" simplePos="0" relativeHeight="251658240" behindDoc="0" locked="0" layoutInCell="1" allowOverlap="1">
+            <wp:simplePos x="0" y="0"/>
+            <wp:positionH relativeFrom="column">
+              <wp:posOffset>21780</wp:posOffset>
+            </wp:positionH>
+            <wp:positionV relativeFrom="paragraph">
+              <wp:posOffset>2746</wp:posOffset>
+            </wp:positionV>
+            <wp:extent cx="5804749" cy="1638795"/>
+            <wp:effectExtent l="19050" t="0" r="5501" b="0"/>
+            <wp:wrapTopAndBottom/>
+            <wp:docPr id="2" name="Picture 2" descr="C:\Users\switch\Desktop\rollin_vs_roll.jpg"/>
+            <wp:cNvGraphicFramePr>
+              <a:graphicFrameLocks xmlns:a="http://schemas.openxmlformats.org/drawingml/2006/main" noChangeAspect="1"/>
+            </wp:cNvGraphicFramePr>
+            <a:graphic xmlns:a="http://schemas.openxmlformats.org/drawingml/2006/main">
+              <a:graphicData uri="http://schemas.openxmlformats.org/drawingml/2006/picture">
+                <pic:pic xmlns:pic="http://schemas.openxmlformats.org/drawingml/2006/picture">
+                  <pic:nvPicPr>
+                    <pic:cNvPr id="0" name="Picture 2" descr="C:\Users\switch\Desktop\rollin_vs_roll.jpg"/>
+                    <pic:cNvPicPr>
+                      <a:picLocks noChangeAspect="1" noChangeArrowheads="1"/>
+                    </pic:cNvPicPr>
+                  </pic:nvPicPr>
+                  <pic:blipFill>
+                    <a:blip r:embed="rId6" cstate="print"/>
+                    <a:srcRect/>
+                    <a:stretch>
+                      <a:fillRect/>
+                    </a:stretch>
+                  </pic:blipFill>
+                  <pic:spPr bwMode="auto">
+                    <a:xfrm>
+                      <a:off x="0" y="0"/>
+                      <a:ext cx="5804749" cy="1638795"/>
+                    </a:xfrm>
+                    <a:prstGeom prst="rect">
+                      <a:avLst/>
+                    </a:prstGeom>
+                    <a:noFill/>
+                    <a:ln w="9525">
+                      <a:noFill/>
+                      <a:miter lim="800000"/>
+                      <a:headEnd/>
+                      <a:tailEnd/>
+                    </a:ln>
+                  </pic:spPr>
+                </pic:pic>
+              </a:graphicData>
+            </a:graphic>
+          </wp:anchor>
+        </w:drawing>
+      </w:r>
+      <w:proofErr w:type="gramStart"/>
+      <w:r>
+        <w:rPr>
+          <w:sz w:val="28"/>
+          <w:szCs w:val="28"/>
+          <w:lang w:val="en-US"/>
+        </w:rPr>
+        <w:t>roll</w:t>
+      </w:r>
+      <w:proofErr w:type="gramEnd"/>
+      <w:r>
+        <w:rPr>
+          <w:sz w:val="28"/>
+          <w:szCs w:val="28"/>
+          <w:lang w:val="en-US"/>
+        </w:rPr>
+        <w:t xml:space="preserve"> </w:t>
+      </w:r>
+      <w:r>
+        <w:rPr>
+          <w:sz w:val="28"/>
+          <w:szCs w:val="28"/>
+        </w:rPr>
+        <w:t xml:space="preserve">и </w:t>
+      </w:r>
+      <w:proofErr w:type="spellStart"/>
+      <w:r>
+        <w:rPr>
+          <w:sz w:val="28"/>
+          <w:szCs w:val="28"/>
+          <w:lang w:val="en-US"/>
+        </w:rPr>
+        <w:t>rollin</w:t>
+      </w:r>
+      <w:proofErr w:type="spellEnd"/>
       <w:r>
         <w:rPr>
           <w:noProof/>
@@ -157,7 +271,7 @@
                     </pic:cNvPicPr>
                   </pic:nvPicPr>
                   <pic:blipFill>
-                    <a:blip r:embed="rId6" cstate="print"/>
+                    <a:blip r:embed="rId7" cstate="print"/>
                     <a:srcRect/>
                     <a:stretch>
                       <a:fillRect/>
@@ -166,7 +280,7 @@
                   <pic:spPr bwMode="auto">
                     <a:xfrm>
                       <a:off x="0" y="0"/>
-                      <a:ext cx="5803265" cy="1638935"/>
+                      <a:ext cx="5804749" cy="1638795"/>
                     </a:xfrm>
                     <a:prstGeom prst="rect">
                       <a:avLst/>
@@ -192,6 +306,7 @@
           <w:szCs w:val="28"/>
           <w:lang w:eastAsia="bg-BG"/>
         </w:rPr>
+        <w:lastRenderedPageBreak/>
         <w:drawing>
           <wp:inline distT="0" distB="0" distL="0" distR="0">
             <wp:extent cx="5803265" cy="1638935"/>
@@ -210,7 +325,7 @@
                     </pic:cNvPicPr>
                   </pic:nvPicPr>
                   <pic:blipFill>
-                    <a:blip r:embed="rId7" cstate="print"/>
+                    <a:blip r:embed="rId8" cstate="print"/>
                     <a:srcRect/>
                     <a:stretch>
                       <a:fillRect/>

</xml_diff>